<commit_message>
Screenshot of running with JUnit also added
</commit_message>
<xml_diff>
--- a/SonarQube and Jmeter.docx
+++ b/SonarQube and Jmeter.docx
@@ -47,33 +47,6 @@
         </w:drawing>
       </w:r>
     </w:p>
-    <w:p/>
-    <w:p>
-      <w:pPr>
-        <w:ind w:firstLine="3092" w:firstLineChars="1100"/>
-        <w:rPr>
-          <w:rFonts w:hint="default"/>
-          <w:b/>
-          <w:bCs/>
-          <w:sz w:val="28"/>
-          <w:szCs w:val="28"/>
-          <w:u w:val="single"/>
-          <w:lang w:val="en-US"/>
-        </w:rPr>
-      </w:pPr>
-      <w:r>
-        <w:rPr>
-          <w:rFonts w:hint="default"/>
-          <w:b/>
-          <w:bCs/>
-          <w:sz w:val="28"/>
-          <w:szCs w:val="28"/>
-          <w:u w:val="single"/>
-          <w:lang w:val="en-US"/>
-        </w:rPr>
-        <w:t>Jmeter Testing successful</w:t>
-      </w:r>
-    </w:p>
     <w:p>
       <w:pPr>
         <w:ind w:firstLine="3092" w:firstLineChars="1100"/>
@@ -144,18 +117,10 @@
         <w:ind w:firstLine="2200" w:firstLineChars="1100"/>
       </w:pPr>
     </w:p>
+    <w:p/>
     <w:p>
       <w:pPr>
         <w:ind w:firstLine="3092" w:firstLineChars="1100"/>
-        <w:rPr>
-          <w:rFonts w:hint="default"/>
-          <w:b/>
-          <w:bCs/>
-          <w:u w:val="single"/>
-          <w:lang w:val="en-US"/>
-        </w:rPr>
-      </w:pPr>
-      <w:r>
         <w:rPr>
           <w:rFonts w:hint="default"/>
           <w:b/>
@@ -165,7 +130,32 @@
           <w:u w:val="single"/>
           <w:lang w:val="en-US"/>
         </w:rPr>
-        <w:t>Successful Jmeter Testing</w:t>
+      </w:pPr>
+      <w:r>
+        <w:rPr>
+          <w:rFonts w:hint="default"/>
+          <w:b/>
+          <w:bCs/>
+          <w:sz w:val="28"/>
+          <w:szCs w:val="28"/>
+          <w:u w:val="single"/>
+          <w:lang w:val="en-US"/>
+        </w:rPr>
+        <w:t xml:space="preserve">Running with </w:t>
+      </w:r>
+      <w:bookmarkStart w:id="0" w:name="_GoBack"/>
+      <w:bookmarkEnd w:id="0"/>
+      <w:r>
+        <w:rPr>
+          <w:rFonts w:hint="default"/>
+          <w:b/>
+          <w:bCs/>
+          <w:sz w:val="28"/>
+          <w:szCs w:val="28"/>
+          <w:u w:val="single"/>
+          <w:lang w:val="en-US"/>
+        </w:rPr>
+        <w:t>JUnit successful</w:t>
       </w:r>
     </w:p>
     <w:p>
@@ -358,8 +348,6 @@
           <w:lang w:val="en-US"/>
         </w:rPr>
       </w:pPr>
-      <w:bookmarkStart w:id="0" w:name="_GoBack"/>
-      <w:bookmarkEnd w:id="0"/>
       <w:r>
         <w:rPr>
           <w:rFonts w:hint="default"/>
@@ -371,6 +359,319 @@
           <w:lang w:val="en-US"/>
         </w:rPr>
         <w:t>SonarQube report after modification</w:t>
+      </w:r>
+    </w:p>
+    <w:p>
+      <w:pPr>
+        <w:rPr>
+          <w:rFonts w:hint="default"/>
+          <w:b/>
+          <w:bCs/>
+          <w:sz w:val="30"/>
+          <w:szCs w:val="30"/>
+          <w:u w:val="single"/>
+          <w:lang w:val="en-US"/>
+        </w:rPr>
+      </w:pPr>
+    </w:p>
+    <w:p>
+      <w:pPr>
+        <w:ind w:firstLine="3313" w:firstLineChars="1100"/>
+        <w:rPr>
+          <w:rFonts w:hint="default"/>
+          <w:b/>
+          <w:bCs/>
+          <w:sz w:val="30"/>
+          <w:szCs w:val="30"/>
+          <w:u w:val="single"/>
+          <w:lang w:val="en-US"/>
+        </w:rPr>
+      </w:pPr>
+      <w:r>
+        <w:rPr>
+          <w:rFonts w:hint="default"/>
+          <w:b/>
+          <w:bCs/>
+          <w:sz w:val="30"/>
+          <w:szCs w:val="30"/>
+          <w:u w:val="single"/>
+          <w:lang w:val="en-US"/>
+        </w:rPr>
+        <w:t>JMeter Testing Report</w:t>
+      </w:r>
+    </w:p>
+    <w:p>
+      <w:pPr>
+        <w:rPr>
+          <w:rFonts w:hint="default"/>
+          <w:b/>
+          <w:bCs/>
+          <w:sz w:val="30"/>
+          <w:szCs w:val="30"/>
+          <w:u w:val="single"/>
+          <w:lang w:val="en-US"/>
+        </w:rPr>
+      </w:pPr>
+    </w:p>
+    <w:p>
+      <w:pPr>
+        <w:numPr>
+          <w:ilvl w:val="0"/>
+          <w:numId w:val="1"/>
+        </w:numPr>
+        <w:rPr>
+          <w:rFonts w:hint="default"/>
+          <w:b/>
+          <w:bCs/>
+          <w:sz w:val="30"/>
+          <w:szCs w:val="30"/>
+          <w:u w:val="single"/>
+          <w:lang w:val="en-US"/>
+        </w:rPr>
+      </w:pPr>
+      <w:r>
+        <w:rPr>
+          <w:rFonts w:hint="default"/>
+          <w:b/>
+          <w:bCs/>
+          <w:sz w:val="30"/>
+          <w:szCs w:val="30"/>
+          <w:u w:val="single"/>
+          <w:lang w:val="en-US"/>
+        </w:rPr>
+        <w:t>20 requests</w:t>
+      </w:r>
+    </w:p>
+    <w:p/>
+    <w:p>
+      <w:r>
+        <w:drawing>
+          <wp:inline distT="0" distB="0" distL="114300" distR="114300">
+            <wp:extent cx="6329045" cy="3814445"/>
+            <wp:effectExtent l="0" t="0" r="10795" b="10795"/>
+            <wp:docPr id="3" name="Picture 3"/>
+            <wp:cNvGraphicFramePr>
+              <a:graphicFrameLocks xmlns:a="http://schemas.openxmlformats.org/drawingml/2006/main" noChangeAspect="1"/>
+            </wp:cNvGraphicFramePr>
+            <a:graphic xmlns:a="http://schemas.openxmlformats.org/drawingml/2006/main">
+              <a:graphicData uri="http://schemas.openxmlformats.org/drawingml/2006/picture">
+                <pic:pic xmlns:pic="http://schemas.openxmlformats.org/drawingml/2006/picture">
+                  <pic:nvPicPr>
+                    <pic:cNvPr id="3" name="Picture 3"/>
+                    <pic:cNvPicPr>
+                      <a:picLocks noChangeAspect="1"/>
+                    </pic:cNvPicPr>
+                  </pic:nvPicPr>
+                  <pic:blipFill>
+                    <a:blip r:embed="rId8"/>
+                    <a:stretch>
+                      <a:fillRect/>
+                    </a:stretch>
+                  </pic:blipFill>
+                  <pic:spPr>
+                    <a:xfrm>
+                      <a:off x="0" y="0"/>
+                      <a:ext cx="6329045" cy="3814445"/>
+                    </a:xfrm>
+                    <a:prstGeom prst="rect">
+                      <a:avLst/>
+                    </a:prstGeom>
+                    <a:noFill/>
+                    <a:ln>
+                      <a:noFill/>
+                    </a:ln>
+                  </pic:spPr>
+                </pic:pic>
+              </a:graphicData>
+            </a:graphic>
+          </wp:inline>
+        </w:drawing>
+      </w:r>
+    </w:p>
+    <w:p/>
+    <w:p/>
+    <w:p>
+      <w:pPr>
+        <w:numPr>
+          <w:ilvl w:val="0"/>
+          <w:numId w:val="1"/>
+        </w:numPr>
+        <w:rPr>
+          <w:rFonts w:hint="default"/>
+          <w:b/>
+          <w:bCs/>
+          <w:sz w:val="30"/>
+          <w:szCs w:val="30"/>
+          <w:u w:val="single"/>
+          <w:lang w:val="en-US"/>
+        </w:rPr>
+      </w:pPr>
+      <w:r>
+        <w:rPr>
+          <w:rFonts w:hint="default"/>
+          <w:b/>
+          <w:bCs/>
+          <w:sz w:val="30"/>
+          <w:szCs w:val="30"/>
+          <w:u w:val="single"/>
+          <w:lang w:val="en-US"/>
+        </w:rPr>
+        <w:t>50 requests</w:t>
+      </w:r>
+    </w:p>
+    <w:p>
+      <w:pPr>
+        <w:rPr>
+          <w:rFonts w:hint="default"/>
+          <w:lang w:val="en-US"/>
+        </w:rPr>
+      </w:pPr>
+    </w:p>
+    <w:p>
+      <w:pPr>
+        <w:rPr>
+          <w:rFonts w:hint="default"/>
+          <w:lang w:val="en-US"/>
+        </w:rPr>
+      </w:pPr>
+    </w:p>
+    <w:p>
+      <w:r>
+        <w:drawing>
+          <wp:inline distT="0" distB="0" distL="114300" distR="114300">
+            <wp:extent cx="6321425" cy="3312160"/>
+            <wp:effectExtent l="0" t="0" r="3175" b="10160"/>
+            <wp:docPr id="8" name="Picture 1"/>
+            <wp:cNvGraphicFramePr>
+              <a:graphicFrameLocks xmlns:a="http://schemas.openxmlformats.org/drawingml/2006/main" noChangeAspect="1"/>
+            </wp:cNvGraphicFramePr>
+            <a:graphic xmlns:a="http://schemas.openxmlformats.org/drawingml/2006/main">
+              <a:graphicData uri="http://schemas.openxmlformats.org/drawingml/2006/picture">
+                <pic:pic xmlns:pic="http://schemas.openxmlformats.org/drawingml/2006/picture">
+                  <pic:nvPicPr>
+                    <pic:cNvPr id="8" name="Picture 1"/>
+                    <pic:cNvPicPr>
+                      <a:picLocks noChangeAspect="1"/>
+                    </pic:cNvPicPr>
+                  </pic:nvPicPr>
+                  <pic:blipFill>
+                    <a:blip r:embed="rId9"/>
+                    <a:stretch>
+                      <a:fillRect/>
+                    </a:stretch>
+                  </pic:blipFill>
+                  <pic:spPr>
+                    <a:xfrm>
+                      <a:off x="0" y="0"/>
+                      <a:ext cx="6321425" cy="3312160"/>
+                    </a:xfrm>
+                    <a:prstGeom prst="rect">
+                      <a:avLst/>
+                    </a:prstGeom>
+                    <a:noFill/>
+                    <a:ln>
+                      <a:noFill/>
+                    </a:ln>
+                  </pic:spPr>
+                </pic:pic>
+              </a:graphicData>
+            </a:graphic>
+          </wp:inline>
+        </w:drawing>
+      </w:r>
+    </w:p>
+    <w:p>
+      <w:pPr>
+        <w:numPr>
+          <w:ilvl w:val="0"/>
+          <w:numId w:val="1"/>
+        </w:numPr>
+        <w:rPr>
+          <w:rFonts w:hint="default"/>
+          <w:b/>
+          <w:bCs/>
+          <w:sz w:val="30"/>
+          <w:szCs w:val="30"/>
+          <w:u w:val="single"/>
+          <w:lang w:val="en-US"/>
+        </w:rPr>
+      </w:pPr>
+      <w:r>
+        <w:rPr>
+          <w:rFonts w:hint="default"/>
+          <w:b/>
+          <w:bCs/>
+          <w:sz w:val="30"/>
+          <w:szCs w:val="30"/>
+          <w:u w:val="single"/>
+          <w:lang w:val="en-US"/>
+        </w:rPr>
+        <w:t>100 requests</w:t>
+      </w:r>
+    </w:p>
+    <w:p/>
+    <w:p>
+      <w:pPr>
+        <w:numPr>
+          <w:numId w:val="0"/>
+        </w:numPr>
+        <w:ind w:leftChars="0"/>
+        <w:rPr>
+          <w:rFonts w:hint="default"/>
+          <w:lang w:val="en-US"/>
+        </w:rPr>
+      </w:pPr>
+    </w:p>
+    <w:p/>
+    <w:p>
+      <w:pPr>
+        <w:rPr>
+          <w:rFonts w:hint="default"/>
+          <w:lang w:val="en-US"/>
+        </w:rPr>
+      </w:pPr>
+      <w:r>
+        <w:drawing>
+          <wp:inline distT="0" distB="0" distL="114300" distR="114300">
+            <wp:extent cx="6322695" cy="3592195"/>
+            <wp:effectExtent l="0" t="0" r="1905" b="4445"/>
+            <wp:docPr id="7" name="Picture 7"/>
+            <wp:cNvGraphicFramePr>
+              <a:graphicFrameLocks xmlns:a="http://schemas.openxmlformats.org/drawingml/2006/main" noChangeAspect="1"/>
+            </wp:cNvGraphicFramePr>
+            <a:graphic xmlns:a="http://schemas.openxmlformats.org/drawingml/2006/main">
+              <a:graphicData uri="http://schemas.openxmlformats.org/drawingml/2006/picture">
+                <pic:pic xmlns:pic="http://schemas.openxmlformats.org/drawingml/2006/picture">
+                  <pic:nvPicPr>
+                    <pic:cNvPr id="7" name="Picture 7"/>
+                    <pic:cNvPicPr>
+                      <a:picLocks noChangeAspect="1"/>
+                    </pic:cNvPicPr>
+                  </pic:nvPicPr>
+                  <pic:blipFill>
+                    <a:blip r:embed="rId10"/>
+                    <a:stretch>
+                      <a:fillRect/>
+                    </a:stretch>
+                  </pic:blipFill>
+                  <pic:spPr>
+                    <a:xfrm>
+                      <a:off x="0" y="0"/>
+                      <a:ext cx="6322695" cy="3592195"/>
+                    </a:xfrm>
+                    <a:prstGeom prst="rect">
+                      <a:avLst/>
+                    </a:prstGeom>
+                    <a:noFill/>
+                    <a:ln>
+                      <a:noFill/>
+                    </a:ln>
+                  </pic:spPr>
+                </pic:pic>
+              </a:graphicData>
+            </a:graphic>
+          </wp:inline>
+        </w:drawing>
       </w:r>
     </w:p>
     <w:sectPr>
@@ -381,6 +682,26 @@
     </w:sectPr>
   </w:body>
 </w:document>
+</file>
+
+<file path=word/numbering.xml><?xml version="1.0" encoding="utf-8"?>
+<w:numbering xmlns:wpc="http://schemas.microsoft.com/office/word/2010/wordprocessingCanvas" xmlns:mc="http://schemas.openxmlformats.org/markup-compatibility/2006" xmlns:o="urn:schemas-microsoft-com:office:office" xmlns:r="http://schemas.openxmlformats.org/officeDocument/2006/relationships" xmlns:m="http://schemas.openxmlformats.org/officeDocument/2006/math" xmlns:v="urn:schemas-microsoft-com:vml" xmlns:wp14="http://schemas.microsoft.com/office/word/2010/wordprocessingDrawing" xmlns:wp="http://schemas.openxmlformats.org/drawingml/2006/wordprocessingDrawing" xmlns:w10="urn:schemas-microsoft-com:office:word" xmlns:w="http://schemas.openxmlformats.org/wordprocessingml/2006/main" xmlns:w14="http://schemas.microsoft.com/office/word/2010/wordml" xmlns:wpg="http://schemas.microsoft.com/office/word/2010/wordprocessingGroup" xmlns:wpi="http://schemas.microsoft.com/office/word/2010/wordprocessingInk" xmlns:wne="http://schemas.microsoft.com/office/word/2006/wordml" xmlns:wps="http://schemas.microsoft.com/office/word/2010/wordprocessingShape" xmlns:wpsCustomData="http://www.wps.cn/officeDocument/2013/wpsCustomData" mc:Ignorable="w14 wp14">
+  <w:abstractNum w:abstractNumId="0">
+    <w:nsid w:val="0B0DF30A"/>
+    <w:multiLevelType w:val="singleLevel"/>
+    <w:tmpl w:val="0B0DF30A"/>
+    <w:lvl w:ilvl="0" w:tentative="0">
+      <w:start w:val="1"/>
+      <w:numFmt w:val="decimal"/>
+      <w:suff w:val="space"/>
+      <w:lvlText w:val="%1."/>
+      <w:lvlJc w:val="left"/>
+    </w:lvl>
+  </w:abstractNum>
+  <w:num w:numId="1">
+    <w:abstractNumId w:val="0"/>
+  </w:num>
+</w:numbering>
 </file>
 
 <file path=word/styles.xml><?xml version="1.0" encoding="utf-8"?>
@@ -459,7 +780,7 @@
     <w:lsdException w:qFormat="1" w:unhideWhenUsed="0" w:uiPriority="0" w:semiHidden="0" w:name="Title"/>
     <w:lsdException w:unhideWhenUsed="0" w:uiPriority="0" w:semiHidden="0" w:name="Closing"/>
     <w:lsdException w:unhideWhenUsed="0" w:uiPriority="0" w:semiHidden="0" w:name="Signature"/>
-    <w:lsdException w:unhideWhenUsed="0" w:uiPriority="0" w:name="Default Paragraph Font"/>
+    <w:lsdException w:qFormat="1" w:unhideWhenUsed="0" w:uiPriority="0" w:name="Default Paragraph Font"/>
     <w:lsdException w:unhideWhenUsed="0" w:uiPriority="0" w:semiHidden="0" w:name="Body Text"/>
     <w:lsdException w:unhideWhenUsed="0" w:uiPriority="0" w:semiHidden="0" w:name="Body Text Indent"/>
     <w:lsdException w:unhideWhenUsed="0" w:uiPriority="0" w:semiHidden="0" w:name="List Continue"/>
@@ -497,7 +818,7 @@
     <w:lsdException w:unhideWhenUsed="0" w:uiPriority="0" w:semiHidden="0" w:name="HTML Sample"/>
     <w:lsdException w:unhideWhenUsed="0" w:uiPriority="0" w:semiHidden="0" w:name="HTML Typewriter"/>
     <w:lsdException w:unhideWhenUsed="0" w:uiPriority="0" w:semiHidden="0" w:name="HTML Variable"/>
-    <w:lsdException w:unhideWhenUsed="0" w:uiPriority="0" w:name="Normal Table"/>
+    <w:lsdException w:qFormat="1" w:unhideWhenUsed="0" w:uiPriority="0" w:name="Normal Table"/>
     <w:lsdException w:unhideWhenUsed="0" w:uiPriority="0" w:semiHidden="0" w:name="annotation subject"/>
     <w:lsdException w:unhideWhenUsed="0" w:uiPriority="0" w:semiHidden="0" w:name="Table Simple 1"/>
     <w:lsdException w:unhideWhenUsed="0" w:uiPriority="0" w:semiHidden="0" w:name="Table Simple 2"/>
@@ -655,11 +976,13 @@
   <w:style w:type="character" w:default="1" w:styleId="2">
     <w:name w:val="Default Paragraph Font"/>
     <w:semiHidden/>
+    <w:qFormat/>
     <w:uiPriority w:val="0"/>
   </w:style>
   <w:style w:type="table" w:default="1" w:styleId="3">
     <w:name w:val="Normal Table"/>
     <w:semiHidden/>
+    <w:qFormat/>
     <w:uiPriority w:val="0"/>
     <w:tblPr>
       <w:tblCellMar>

</xml_diff>